<commit_message>
hoàn thành submission, gg
</commit_message>
<xml_diff>
--- a/Submission/Report-23127173-23127232-23127331.docx
+++ b/Submission/Report-23127173-23127232-23127331.docx
@@ -211,188 +211,189 @@
           <w:sz w:val="26"/>
           <w:szCs w:val="26"/>
         </w:rPr>
-        <w:t>: Computer Graphics</w:t>
-      </w:r>
-    </w:p>
-    <w:p>
-      <w:pPr>
-        <w:jc w:val="center"/>
+        <w:t xml:space="preserve">: </w:t>
+      </w:r>
+      <w:r>
         <w:rPr>
           <w:rFonts w:ascii="Book Antiqua" w:hAnsi="Book Antiqua" w:cstheme="majorHAnsi"/>
           <w:sz w:val="26"/>
           <w:szCs w:val="26"/>
           <w:lang w:val="en-US"/>
         </w:rPr>
-      </w:pPr>
-      <w:r>
+        <w:t>Digital Image and Video Processing</w:t>
+      </w:r>
+    </w:p>
+    <w:p>
+      <w:pPr>
+        <w:jc w:val="center"/>
         <w:rPr>
           <w:rFonts w:ascii="Book Antiqua" w:hAnsi="Book Antiqua" w:cstheme="majorHAnsi"/>
           <w:b/>
           <w:bCs/>
           <w:sz w:val="26"/>
           <w:szCs w:val="26"/>
-        </w:rPr>
-        <w:t xml:space="preserve">Instructors: </w:t>
-      </w:r>
-      <w:r>
-        <w:rPr>
-          <w:rFonts w:ascii="Book Antiqua" w:hAnsi="Book Antiqua" w:cstheme="majorHAnsi"/>
+          <w:lang w:val="en-US"/>
+        </w:rPr>
+      </w:pPr>
+      <w:r>
+        <w:rPr>
+          <w:rFonts w:ascii="Book Antiqua" w:hAnsi="Book Antiqua" w:cstheme="majorHAnsi"/>
+          <w:b/>
+          <w:bCs/>
           <w:sz w:val="26"/>
           <w:szCs w:val="26"/>
         </w:rPr>
-        <w:t xml:space="preserve">Mr. </w:t>
-      </w:r>
-      <w:r>
+        <w:t xml:space="preserve">Instructors: </w:t>
+      </w:r>
+    </w:p>
+    <w:p>
+      <w:pPr>
+        <w:jc w:val="center"/>
         <w:rPr>
           <w:rFonts w:ascii="Book Antiqua" w:hAnsi="Book Antiqua" w:cstheme="majorHAnsi"/>
           <w:sz w:val="26"/>
           <w:szCs w:val="26"/>
           <w:lang w:val="en-US"/>
         </w:rPr>
-        <w:t>Ly Quoc Ngoc</w:t>
-      </w:r>
-    </w:p>
-    <w:p>
-      <w:pPr>
-        <w:jc w:val="center"/>
-        <w:rPr>
-          <w:rFonts w:ascii="Book Antiqua" w:hAnsi="Book Antiqua" w:cstheme="majorHAnsi"/>
-          <w:b/>
-          <w:bCs/>
+      </w:pPr>
+      <w:r>
+        <w:rPr>
+          <w:rFonts w:ascii="Book Antiqua" w:hAnsi="Book Antiqua" w:cstheme="majorHAnsi"/>
           <w:sz w:val="26"/>
           <w:szCs w:val="26"/>
-          <w:lang w:val="en-US"/>
-        </w:rPr>
-      </w:pPr>
-    </w:p>
-    <w:p>
-      <w:pPr>
-        <w:jc w:val="center"/>
-        <w:rPr>
-          <w:rFonts w:ascii="Book Antiqua" w:hAnsi="Book Antiqua" w:cstheme="majorHAnsi"/>
-          <w:b/>
-          <w:bCs/>
+        </w:rPr>
+        <w:t xml:space="preserve">Mr. </w:t>
+      </w:r>
+      <w:r>
+        <w:rPr>
+          <w:rFonts w:ascii="Book Antiqua" w:hAnsi="Book Antiqua" w:cstheme="majorHAnsi"/>
           <w:sz w:val="26"/>
           <w:szCs w:val="26"/>
           <w:lang w:val="en-US"/>
         </w:rPr>
-      </w:pPr>
-      <w:r>
-        <w:rPr>
-          <w:rFonts w:ascii="Book Antiqua" w:hAnsi="Book Antiqua" w:cstheme="majorHAnsi"/>
-          <w:b/>
-          <w:bCs/>
+        <w:t>Ly Quoc Ngoc</w:t>
+      </w:r>
+    </w:p>
+    <w:p>
+      <w:pPr>
+        <w:jc w:val="center"/>
+        <w:rPr>
+          <w:rFonts w:ascii="Book Antiqua" w:hAnsi="Book Antiqua" w:cstheme="majorHAnsi"/>
           <w:sz w:val="26"/>
           <w:szCs w:val="26"/>
           <w:lang w:val="en-US"/>
         </w:rPr>
-        <w:t>Team Members Infomation</w:t>
-      </w:r>
-    </w:p>
-    <w:p>
-      <w:pPr>
-        <w:jc w:val="center"/>
+      </w:pPr>
+      <w:r>
         <w:rPr>
           <w:rFonts w:ascii="Book Antiqua" w:hAnsi="Book Antiqua" w:cstheme="majorHAnsi"/>
           <w:sz w:val="26"/>
           <w:szCs w:val="26"/>
           <w:lang w:val="en-US"/>
         </w:rPr>
-      </w:pPr>
-      <w:r>
+        <w:t>Mr. Nguyen Manh Hung</w:t>
+      </w:r>
+    </w:p>
+    <w:p>
+      <w:pPr>
+        <w:jc w:val="center"/>
         <w:rPr>
           <w:rFonts w:ascii="Book Antiqua" w:hAnsi="Book Antiqua" w:cstheme="majorHAnsi"/>
           <w:sz w:val="26"/>
           <w:szCs w:val="26"/>
           <w:lang w:val="en-US"/>
         </w:rPr>
-        <w:t>Tran Hai Duc</w:t>
-      </w:r>
+      </w:pPr>
       <w:r>
         <w:rPr>
           <w:rFonts w:ascii="Book Antiqua" w:hAnsi="Book Antiqua" w:cstheme="majorHAnsi"/>
           <w:sz w:val="26"/>
           <w:szCs w:val="26"/>
-        </w:rPr>
-        <w:t>–</w:t>
-      </w:r>
-      <w:r>
-        <w:rPr>
-          <w:rFonts w:ascii="Book Antiqua" w:hAnsi="Book Antiqua" w:cstheme="majorHAnsi"/>
+          <w:lang w:val="en-US"/>
+        </w:rPr>
+        <w:t>Mr. Pham Thanh Tung</w:t>
+      </w:r>
+    </w:p>
+    <w:p>
+      <w:pPr>
+        <w:rPr>
+          <w:rFonts w:ascii="Book Antiqua" w:hAnsi="Book Antiqua" w:cstheme="majorHAnsi"/>
+          <w:b/>
+          <w:bCs/>
           <w:sz w:val="26"/>
           <w:szCs w:val="26"/>
           <w:lang w:val="en-US"/>
         </w:rPr>
-        <w:t xml:space="preserve"> Student ID</w:t>
-      </w:r>
-      <w:r>
-        <w:rPr>
-          <w:rFonts w:ascii="Book Antiqua" w:hAnsi="Book Antiqua" w:cstheme="majorHAnsi"/>
+      </w:pPr>
+    </w:p>
+    <w:p>
+      <w:pPr>
+        <w:jc w:val="center"/>
+        <w:rPr>
+          <w:rFonts w:ascii="Book Antiqua" w:hAnsi="Book Antiqua" w:cstheme="majorHAnsi"/>
+          <w:b/>
+          <w:bCs/>
           <w:sz w:val="26"/>
           <w:szCs w:val="26"/>
-        </w:rPr>
-        <w:t>: 23127173</w:t>
-      </w:r>
-    </w:p>
-    <w:p>
-      <w:pPr>
-        <w:jc w:val="center"/>
-        <w:rPr>
-          <w:rFonts w:ascii="Book Antiqua" w:hAnsi="Book Antiqua" w:cstheme="majorHAnsi"/>
+          <w:lang w:val="en-US"/>
+        </w:rPr>
+      </w:pPr>
+      <w:r>
+        <w:rPr>
+          <w:rFonts w:ascii="Book Antiqua" w:hAnsi="Book Antiqua" w:cstheme="majorHAnsi"/>
+          <w:b/>
+          <w:bCs/>
           <w:sz w:val="26"/>
           <w:szCs w:val="26"/>
           <w:lang w:val="en-US"/>
         </w:rPr>
-      </w:pPr>
-      <w:r>
+        <w:t>Team Members Infomation</w:t>
+      </w:r>
+    </w:p>
+    <w:p>
+      <w:pPr>
+        <w:jc w:val="center"/>
         <w:rPr>
           <w:rFonts w:ascii="Book Antiqua" w:hAnsi="Book Antiqua" w:cstheme="majorHAnsi"/>
           <w:sz w:val="26"/>
           <w:szCs w:val="26"/>
           <w:lang w:val="en-US"/>
         </w:rPr>
-        <w:t>Nguyen Cong Chien – Student Id: 23127331</w:t>
-      </w:r>
-    </w:p>
-    <w:p>
-      <w:pPr>
-        <w:jc w:val="center"/>
+      </w:pPr>
+      <w:r>
         <w:rPr>
           <w:rFonts w:ascii="Book Antiqua" w:hAnsi="Book Antiqua" w:cstheme="majorHAnsi"/>
           <w:sz w:val="26"/>
           <w:szCs w:val="26"/>
           <w:lang w:val="en-US"/>
         </w:rPr>
-      </w:pPr>
+        <w:t>Tran Hai Duc</w:t>
+      </w:r>
       <w:r>
         <w:rPr>
           <w:rFonts w:ascii="Book Antiqua" w:hAnsi="Book Antiqua" w:cstheme="majorHAnsi"/>
           <w:sz w:val="26"/>
           <w:szCs w:val="26"/>
-          <w:lang w:val="en-US"/>
-        </w:rPr>
-        <w:t>Tran Hoang Nam – Student Id: 23127232</w:t>
-      </w:r>
-    </w:p>
-    <w:p>
-      <w:pPr>
+        </w:rPr>
+        <w:t>–</w:t>
+      </w:r>
+      <w:r>
         <w:rPr>
           <w:rFonts w:ascii="Book Antiqua" w:hAnsi="Book Antiqua" w:cstheme="majorHAnsi"/>
           <w:sz w:val="26"/>
           <w:szCs w:val="26"/>
           <w:lang w:val="en-US"/>
         </w:rPr>
-      </w:pPr>
-    </w:p>
-    <w:p>
-      <w:pPr>
-        <w:jc w:val="center"/>
+        <w:t xml:space="preserve"> Student ID</w:t>
+      </w:r>
+      <w:r>
         <w:rPr>
           <w:rFonts w:ascii="Book Antiqua" w:hAnsi="Book Antiqua" w:cstheme="majorHAnsi"/>
           <w:sz w:val="26"/>
           <w:szCs w:val="26"/>
         </w:rPr>
-      </w:pPr>
+        <w:t>: 23127173</w:t>
+      </w:r>
     </w:p>
     <w:p>
       <w:pPr>
@@ -401,22 +402,41 @@
           <w:rFonts w:ascii="Book Antiqua" w:hAnsi="Book Antiqua" w:cstheme="majorHAnsi"/>
           <w:sz w:val="26"/>
           <w:szCs w:val="26"/>
-        </w:rPr>
-      </w:pPr>
-    </w:p>
-    <w:p>
-      <w:pPr>
-        <w:jc w:val="center"/>
+          <w:lang w:val="en-US"/>
+        </w:rPr>
+      </w:pPr>
+      <w:r>
         <w:rPr>
           <w:rFonts w:ascii="Book Antiqua" w:hAnsi="Book Antiqua" w:cstheme="majorHAnsi"/>
           <w:sz w:val="26"/>
           <w:szCs w:val="26"/>
-        </w:rPr>
-      </w:pPr>
+          <w:lang w:val="en-US"/>
+        </w:rPr>
+        <w:t>Nguyen Cong Chien – Student Id: 23127331</w:t>
+      </w:r>
     </w:p>
     <w:p>
       <w:pPr>
         <w:jc w:val="center"/>
+        <w:rPr>
+          <w:rFonts w:ascii="Book Antiqua" w:hAnsi="Book Antiqua" w:cstheme="majorHAnsi"/>
+          <w:sz w:val="26"/>
+          <w:szCs w:val="26"/>
+          <w:lang w:val="en-US"/>
+        </w:rPr>
+      </w:pPr>
+      <w:r>
+        <w:rPr>
+          <w:rFonts w:ascii="Book Antiqua" w:hAnsi="Book Antiqua" w:cstheme="majorHAnsi"/>
+          <w:sz w:val="26"/>
+          <w:szCs w:val="26"/>
+          <w:lang w:val="en-US"/>
+        </w:rPr>
+        <w:t>Tran Hoang Nam – Student Id: 23127232</w:t>
+      </w:r>
+    </w:p>
+    <w:p>
+      <w:pPr>
         <w:rPr>
           <w:rFonts w:ascii="Book Antiqua" w:hAnsi="Book Antiqua" w:cstheme="majorHAnsi"/>
           <w:sz w:val="26"/>
@@ -8335,7 +8355,7 @@
           <w:noProof/>
         </w:rPr>
         <w:drawing>
-          <wp:inline distT="0" distB="0" distL="0" distR="0" wp14:anchorId="2BDA1F3E" wp14:editId="1C01F6D2">
+          <wp:inline distT="0" distB="0" distL="0" distR="0" wp14:anchorId="2BDA1F3E" wp14:editId="02E2FAB3">
             <wp:extent cx="3922010" cy="2613660"/>
             <wp:effectExtent l="0" t="0" r="2540" b="0"/>
             <wp:docPr id="334872530" name="Picture 1" descr="Không có mô tả."/>
@@ -8453,7 +8473,7 @@
           <w:noProof/>
         </w:rPr>
         <w:drawing>
-          <wp:inline distT="0" distB="0" distL="0" distR="0" wp14:anchorId="50A69080" wp14:editId="3003C74F">
+          <wp:inline distT="0" distB="0" distL="0" distR="0" wp14:anchorId="50A69080" wp14:editId="4A5390B3">
             <wp:extent cx="2819400" cy="2819400"/>
             <wp:effectExtent l="0" t="0" r="0" b="0"/>
             <wp:docPr id="1431270519" name="Picture 2" descr="Không có mô tả."/>
@@ -39434,13 +39454,7 @@
         <w:rPr>
           <w:rFonts w:asciiTheme="majorHAnsi" w:hAnsiTheme="majorHAnsi" w:cstheme="majorHAnsi"/>
         </w:rPr>
-        <w:t xml:space="preserve"> </w:t>
-      </w:r>
-      <w:r>
-        <w:rPr>
-          <w:rFonts w:asciiTheme="majorHAnsi" w:hAnsiTheme="majorHAnsi" w:cstheme="majorHAnsi"/>
-        </w:rPr>
-        <w:t>X. Chen, Z. Zhao, Y. Zhang, M. Duan, D. Qi và H. Zhao, “</w:t>
+        <w:t xml:space="preserve"> X. Chen, Z. Zhao, Y. Zhang, M. Duan, D. Qi và H. Zhao, “</w:t>
       </w:r>
       <w:r>
         <w:rPr>
@@ -39498,13 +39512,7 @@
         <w:rPr>
           <w:rFonts w:asciiTheme="majorHAnsi" w:hAnsiTheme="majorHAnsi" w:cstheme="majorHAnsi"/>
         </w:rPr>
-        <w:t xml:space="preserve"> </w:t>
-      </w:r>
-      <w:r>
-        <w:rPr>
-          <w:rFonts w:asciiTheme="majorHAnsi" w:hAnsiTheme="majorHAnsi" w:cstheme="majorHAnsi"/>
-        </w:rPr>
-        <w:t>Q. Liu, Z. Xu, G. Bertasius và M. Niethammer, “</w:t>
+        <w:t xml:space="preserve"> Q. Liu, Z. Xu, G. Bertasius và M. Niethammer, “</w:t>
       </w:r>
       <w:r>
         <w:rPr>
@@ -39627,13 +39635,7 @@
         <w:rPr>
           <w:rFonts w:asciiTheme="majorHAnsi" w:hAnsiTheme="majorHAnsi" w:cstheme="majorHAnsi"/>
         </w:rPr>
-        <w:t xml:space="preserve"> </w:t>
-      </w:r>
-      <w:r>
-        <w:rPr>
-          <w:rFonts w:asciiTheme="majorHAnsi" w:hAnsiTheme="majorHAnsi" w:cstheme="majorHAnsi"/>
-        </w:rPr>
-        <w:t>B. Mathieu, A. Crouzil và J.-B. Puel, “</w:t>
+        <w:t xml:space="preserve"> B. Mathieu, A. Crouzil và J.-B. Puel, “</w:t>
       </w:r>
       <w:r>
         <w:rPr>
@@ -40007,7 +40009,6 @@
         <w:docPartUnique/>
       </w:docPartObj>
     </w:sdtPr>
-    <w:sdtEndPr/>
     <w:sdtContent>
       <w:sdt>
         <w:sdtPr>
@@ -40017,7 +40018,6 @@
             <w:docPartUnique/>
           </w:docPartObj>
         </w:sdtPr>
-        <w:sdtEndPr/>
         <w:sdtContent>
           <w:p>
             <w:pPr>
@@ -43534,6 +43534,7 @@
   <w:style w:type="character" w:default="1" w:styleId="DefaultParagraphFont">
     <w:name w:val="Default Paragraph Font"/>
     <w:uiPriority w:val="1"/>
+    <w:semiHidden/>
     <w:unhideWhenUsed/>
   </w:style>
   <w:style w:type="table" w:default="1" w:styleId="TableNormal">

</xml_diff>